<commit_message>
Added request for valves specification availability
</commit_message>
<xml_diff>
--- a/output/Задание на сметы.docx
+++ b/output/Задание на сметы.docx
@@ -342,7 +342,7 @@
                 <w:szCs w:val="20"/>
                 <w:lang w:val="en-US" w:eastAsia="x-none"/>
               </w:rPr>
-              <w:t xml:space="preserve">6.11.2.11.3</w:t>
+              <w:t xml:space="preserve">2.28.2.1.8</w:t>
             </w:r>
             <w:r>
               <w:rPr>
@@ -369,7 +369,7 @@
                 <w:szCs w:val="20"/>
                 <w:lang w:val="en-US" w:eastAsia="x-none"/>
               </w:rPr>
-              <w:t xml:space="preserve">KUR.0130.00UNZ.SBA.TS.PA0046</w:t>
+              <w:t xml:space="preserve">KUR.0130.00USY.0.TZ.PA0025</w:t>
             </w:r>
           </w:p>
           <w:p>
@@ -490,7 +490,7 @@
                 <w:szCs w:val="20"/>
                 <w:lang w:val="en-US" w:eastAsia="x-none"/>
               </w:rPr>
-              <w:t xml:space="preserve">6.11.2.11.3</w:t>
+              <w:t xml:space="preserve">2.28.2.1.8</w:t>
             </w:r>
           </w:p>
         </w:tc>
@@ -808,7 +808,7 @@
               <w:rPr>
                 <w:highlight w:val="yellow"/>
               </w:rPr>
-              <w:t xml:space="preserve">KUR.0130.00UNZ.SBA.TS.PA0046</w:t>
+              <w:t xml:space="preserve">KUR.0130.00USY.0.TZ.PA0025</w:t>
             </w:r>
           </w:p>
         </w:tc>

</xml_diff>